<commit_message>
Update Batu Koray Masak's Diary.docx
21/06/2025
</commit_message>
<xml_diff>
--- a/Batu Koray Masak's Diary.docx
+++ b/Batu Koray Masak's Diary.docx
@@ -214,6 +214,48 @@
           <w:lang w:val="tr-TR"/>
         </w:rPr>
         <w:t>habit of reading books daily, which I haven’t been successful at so far. I basically need to force myself into reading in order to gain the smallest amount of interest towards the book. I read about 20 pages of the book “Korku” (“Fear”) by Stefan Zweig, and it is interesting for sure, but I am having troubles focusing.</w:t>
+      </w:r>
+    </w:p>
+    <w:p>
+      <w:pPr>
+        <w:rPr>
+          <w:rFonts w:ascii="Times New Roman" w:hAnsi="Times New Roman" w:cs="Times New Roman"/>
+          <w:lang w:val="tr-TR"/>
+        </w:rPr>
+      </w:pPr>
+    </w:p>
+    <w:p>
+      <w:pPr>
+        <w:rPr>
+          <w:rFonts w:ascii="Times New Roman" w:hAnsi="Times New Roman" w:cs="Times New Roman"/>
+          <w:b/>
+          <w:bCs/>
+          <w:lang w:val="tr-TR"/>
+        </w:rPr>
+      </w:pPr>
+      <w:r>
+        <w:rPr>
+          <w:rFonts w:ascii="Times New Roman" w:hAnsi="Times New Roman" w:cs="Times New Roman"/>
+          <w:b/>
+          <w:bCs/>
+          <w:lang w:val="tr-TR"/>
+        </w:rPr>
+        <w:t>21/06/2025:</w:t>
+      </w:r>
+    </w:p>
+    <w:p>
+      <w:pPr>
+        <w:rPr>
+          <w:rFonts w:ascii="Times New Roman" w:hAnsi="Times New Roman" w:cs="Times New Roman"/>
+          <w:lang w:val="tr-TR"/>
+        </w:rPr>
+      </w:pPr>
+      <w:r>
+        <w:rPr>
+          <w:rFonts w:ascii="Times New Roman" w:hAnsi="Times New Roman" w:cs="Times New Roman"/>
+          <w:lang w:val="tr-TR"/>
+        </w:rPr>
+        <w:t>This has been a real unproductive day for me. I just solved a bunch of linear algebra problems from sections 1.1 and 1.2, and I didn’t write one line of code. I played a bunch of games though, I guess it was just a calm down day for me.</w:t>
       </w:r>
     </w:p>
     <w:p>

</xml_diff>